<commit_message>
mockup spelers toegevoegd aan eisen
</commit_message>
<xml_diff>
--- a/Requirements Specification.docx
+++ b/Requirements Specification.docx
@@ -4,7 +4,7 @@
   <w:body>
     <w:p>
       <w:pPr>
-        <w:pStyle w:val="Title"/>
+        <w:pStyle w:val="Titel"/>
         <w:jc w:val="both"/>
       </w:pPr>
       <w:proofErr w:type="spellStart"/>
@@ -23,7 +23,7 @@
     </w:p>
     <w:p>
       <w:pPr>
-        <w:pStyle w:val="Heading1"/>
+        <w:pStyle w:val="Kop1"/>
         <w:jc w:val="both"/>
       </w:pPr>
       <w:r>
@@ -32,7 +32,7 @@
     </w:p>
     <w:p>
       <w:pPr>
-        <w:pStyle w:val="Heading2"/>
+        <w:pStyle w:val="Kop2"/>
       </w:pPr>
       <w:r>
         <w:t>Hardware</w:t>
@@ -40,7 +40,7 @@
     </w:p>
     <w:p>
       <w:pPr>
-        <w:pStyle w:val="ListParagraph"/>
+        <w:pStyle w:val="Lijstalinea"/>
         <w:numPr>
           <w:ilvl w:val="0"/>
           <w:numId w:val="1"/>
@@ -94,7 +94,7 @@
     </w:p>
     <w:p>
       <w:pPr>
-        <w:pStyle w:val="ListParagraph"/>
+        <w:pStyle w:val="Lijstalinea"/>
         <w:numPr>
           <w:ilvl w:val="0"/>
           <w:numId w:val="1"/>
@@ -164,7 +164,7 @@
     </w:p>
     <w:p>
       <w:pPr>
-        <w:pStyle w:val="ListParagraph"/>
+        <w:pStyle w:val="Lijstalinea"/>
         <w:numPr>
           <w:ilvl w:val="0"/>
           <w:numId w:val="1"/>
@@ -185,7 +185,7 @@
     </w:p>
     <w:p>
       <w:pPr>
-        <w:pStyle w:val="ListParagraph"/>
+        <w:pStyle w:val="Lijstalinea"/>
         <w:numPr>
           <w:ilvl w:val="0"/>
           <w:numId w:val="1"/>
@@ -272,7 +272,7 @@
     </w:p>
     <w:p>
       <w:pPr>
-        <w:pStyle w:val="ListParagraph"/>
+        <w:pStyle w:val="Lijstalinea"/>
         <w:numPr>
           <w:ilvl w:val="0"/>
           <w:numId w:val="1"/>
@@ -312,7 +312,7 @@
     </w:p>
     <w:p>
       <w:pPr>
-        <w:pStyle w:val="ListParagraph"/>
+        <w:pStyle w:val="Lijstalinea"/>
         <w:numPr>
           <w:ilvl w:val="0"/>
           <w:numId w:val="1"/>
@@ -331,7 +331,7 @@
     </w:p>
     <w:p>
       <w:pPr>
-        <w:pStyle w:val="Heading2"/>
+        <w:pStyle w:val="Kop2"/>
       </w:pPr>
       <w:r>
         <w:t>Communicatie p</w:t>
@@ -342,7 +342,7 @@
     </w:p>
     <w:p>
       <w:pPr>
-        <w:pStyle w:val="ListParagraph"/>
+        <w:pStyle w:val="Lijstalinea"/>
         <w:numPr>
           <w:ilvl w:val="0"/>
           <w:numId w:val="10"/>
@@ -384,7 +384,7 @@
     </w:p>
     <w:p>
       <w:pPr>
-        <w:pStyle w:val="ListParagraph"/>
+        <w:pStyle w:val="Lijstalinea"/>
         <w:numPr>
           <w:ilvl w:val="0"/>
           <w:numId w:val="10"/>
@@ -421,7 +421,7 @@
     </w:p>
     <w:p>
       <w:pPr>
-        <w:pStyle w:val="ListParagraph"/>
+        <w:pStyle w:val="Lijstalinea"/>
         <w:numPr>
           <w:ilvl w:val="0"/>
           <w:numId w:val="10"/>
@@ -450,7 +450,7 @@
     </w:p>
     <w:p>
       <w:pPr>
-        <w:pStyle w:val="ListParagraph"/>
+        <w:pStyle w:val="Lijstalinea"/>
         <w:numPr>
           <w:ilvl w:val="0"/>
           <w:numId w:val="10"/>
@@ -492,7 +492,7 @@
     </w:p>
     <w:p>
       <w:pPr>
-        <w:pStyle w:val="Heading2"/>
+        <w:pStyle w:val="Kop2"/>
       </w:pPr>
       <w:r>
         <w:lastRenderedPageBreak/>
@@ -501,7 +501,7 @@
     </w:p>
     <w:p>
       <w:pPr>
-        <w:pStyle w:val="ListParagraph"/>
+        <w:pStyle w:val="Lijstalinea"/>
         <w:numPr>
           <w:ilvl w:val="0"/>
           <w:numId w:val="12"/>
@@ -513,7 +513,7 @@
     </w:p>
     <w:p>
       <w:pPr>
-        <w:pStyle w:val="ListParagraph"/>
+        <w:pStyle w:val="Lijstalinea"/>
         <w:numPr>
           <w:ilvl w:val="0"/>
           <w:numId w:val="12"/>
@@ -525,7 +525,7 @@
     </w:p>
     <w:p>
       <w:pPr>
-        <w:pStyle w:val="ListParagraph"/>
+        <w:pStyle w:val="Lijstalinea"/>
         <w:numPr>
           <w:ilvl w:val="0"/>
           <w:numId w:val="12"/>
@@ -537,19 +537,29 @@
     </w:p>
     <w:p>
       <w:pPr>
-        <w:pStyle w:val="ListParagraph"/>
+        <w:pStyle w:val="Lijstalinea"/>
         <w:numPr>
           <w:ilvl w:val="0"/>
           <w:numId w:val="12"/>
         </w:numPr>
+        <w:spacing w:after="0"/>
       </w:pPr>
       <w:r>
         <w:t>Het LCD scherm van de quizmaster en de deelnemers laat aan het einde van het spel zien welke deelnemer gewonnen heeft. Dit zal worden bepaald op basis van de hoogste score.</w:t>
       </w:r>
-    </w:p>
-    <w:p/>
-    <w:p>
-      <w:pPr>
+      <w:r>
+        <w:t xml:space="preserve"> De score van de winnaar word ook weergeven.</w:t>
+      </w:r>
+    </w:p>
+    <w:p>
+      <w:pPr>
+        <w:pStyle w:val="Lijstalinea"/>
+        <w:spacing w:after="0"/>
+      </w:pPr>
+    </w:p>
+    <w:p>
+      <w:pPr>
+        <w:spacing w:after="0"/>
         <w:rPr>
           <w:b/>
         </w:rPr>
@@ -563,22 +573,29 @@
     </w:p>
     <w:p>
       <w:pPr>
-        <w:pStyle w:val="ListParagraph"/>
+        <w:pStyle w:val="Lijstalinea"/>
         <w:numPr>
           <w:ilvl w:val="0"/>
           <w:numId w:val="13"/>
         </w:numPr>
+        <w:spacing w:after="0"/>
         <w:rPr>
           <w:b/>
         </w:rPr>
       </w:pPr>
       <w:r>
-        <w:t>Zodra het spel start, zal de quizmaster moeten aangeven hoeveel vragen er gesteld gaan worden. De keuze mogelijkheden zullen uit 5, 10, 15 of 20 vragen.</w:t>
-      </w:r>
-    </w:p>
-    <w:p>
-      <w:pPr>
-        <w:pStyle w:val="ListParagraph"/>
+        <w:t xml:space="preserve">Zodra het spel start, zal de quizmaster moeten aangeven hoeveel vragen er gesteld gaan worden. De keuze mogelijkheden </w:t>
+      </w:r>
+      <w:r>
+        <w:t>zijn</w:t>
+      </w:r>
+      <w:r>
+        <w:t xml:space="preserve"> 5, 10, 15 of 20 vragen.</w:t>
+      </w:r>
+    </w:p>
+    <w:p>
+      <w:pPr>
+        <w:pStyle w:val="Lijstalinea"/>
         <w:numPr>
           <w:ilvl w:val="0"/>
           <w:numId w:val="13"/>
@@ -593,7 +610,7 @@
     </w:p>
     <w:p>
       <w:pPr>
-        <w:pStyle w:val="ListParagraph"/>
+        <w:pStyle w:val="Lijstalinea"/>
         <w:numPr>
           <w:ilvl w:val="1"/>
           <w:numId w:val="13"/>
@@ -611,7 +628,7 @@
     </w:p>
     <w:p>
       <w:pPr>
-        <w:pStyle w:val="ListParagraph"/>
+        <w:pStyle w:val="Lijstalinea"/>
         <w:numPr>
           <w:ilvl w:val="1"/>
           <w:numId w:val="13"/>
@@ -626,7 +643,7 @@
     </w:p>
     <w:p>
       <w:pPr>
-        <w:pStyle w:val="ListParagraph"/>
+        <w:pStyle w:val="Lijstalinea"/>
         <w:ind w:left="1440"/>
         <w:rPr>
           <w:b/>
@@ -638,7 +655,7 @@
     </w:p>
     <w:p>
       <w:pPr>
-        <w:pStyle w:val="ListParagraph"/>
+        <w:pStyle w:val="Lijstalinea"/>
         <w:numPr>
           <w:ilvl w:val="0"/>
           <w:numId w:val="13"/>
@@ -653,7 +670,7 @@
     </w:p>
     <w:p>
       <w:pPr>
-        <w:pStyle w:val="ListParagraph"/>
+        <w:pStyle w:val="Lijstalinea"/>
         <w:numPr>
           <w:ilvl w:val="0"/>
           <w:numId w:val="13"/>
@@ -668,7 +685,7 @@
     </w:p>
     <w:p>
       <w:pPr>
-        <w:pStyle w:val="ListParagraph"/>
+        <w:pStyle w:val="Lijstalinea"/>
         <w:numPr>
           <w:ilvl w:val="0"/>
           <w:numId w:val="13"/>
@@ -679,20 +696,14 @@
       </w:r>
     </w:p>
     <w:p>
-      <w:r>
-        <w:br w:type="page"/>
-      </w:r>
-    </w:p>
-    <w:p>
-      <w:pPr>
-        <w:pStyle w:val="ListParagraph"/>
+      <w:pPr>
+        <w:pStyle w:val="Lijstalinea"/>
         <w:numPr>
           <w:ilvl w:val="0"/>
           <w:numId w:val="13"/>
         </w:numPr>
       </w:pPr>
       <w:r>
-        <w:lastRenderedPageBreak/>
         <w:t xml:space="preserve">De quizmaster zal een </w:t>
       </w:r>
       <w:proofErr w:type="spellStart"/>
@@ -706,7 +717,7 @@
     </w:p>
     <w:p>
       <w:pPr>
-        <w:pStyle w:val="ListParagraph"/>
+        <w:pStyle w:val="Lijstalinea"/>
         <w:numPr>
           <w:ilvl w:val="1"/>
           <w:numId w:val="13"/>
@@ -718,30 +729,25 @@
     </w:p>
     <w:p>
       <w:pPr>
-        <w:pStyle w:val="ListParagraph"/>
+        <w:pStyle w:val="Lijstalinea"/>
         <w:ind w:left="2124"/>
       </w:pPr>
       <w:r>
         <w:t xml:space="preserve">     1:22 2:31 3: 48</w:t>
       </w:r>
     </w:p>
-    <w:p/>
-    <w:p>
-      <w:pPr>
+    <w:p>
+      <w:r>
         <w:rPr>
           <w:b/>
         </w:rPr>
-      </w:pPr>
-      <w:r>
-        <w:rPr>
-          <w:b/>
-        </w:rPr>
+        <w:lastRenderedPageBreak/>
         <w:t>Deelnemers menu</w:t>
       </w:r>
     </w:p>
     <w:p>
       <w:pPr>
-        <w:pStyle w:val="ListParagraph"/>
+        <w:pStyle w:val="Lijstalinea"/>
         <w:numPr>
           <w:ilvl w:val="0"/>
           <w:numId w:val="14"/>
@@ -753,7 +759,7 @@
     </w:p>
     <w:p>
       <w:pPr>
-        <w:pStyle w:val="ListParagraph"/>
+        <w:pStyle w:val="Lijstalinea"/>
         <w:numPr>
           <w:ilvl w:val="0"/>
           <w:numId w:val="14"/>
@@ -765,7 +771,7 @@
     </w:p>
     <w:p>
       <w:pPr>
-        <w:pStyle w:val="ListParagraph"/>
+        <w:pStyle w:val="Lijstalinea"/>
         <w:numPr>
           <w:ilvl w:val="0"/>
           <w:numId w:val="14"/>
@@ -785,7 +791,7 @@
     </w:p>
     <w:p>
       <w:pPr>
-        <w:pStyle w:val="ListParagraph"/>
+        <w:pStyle w:val="Lijstalinea"/>
         <w:numPr>
           <w:ilvl w:val="0"/>
           <w:numId w:val="14"/>
@@ -805,7 +811,7 @@
     </w:p>
     <w:p>
       <w:pPr>
-        <w:pStyle w:val="ListParagraph"/>
+        <w:pStyle w:val="Lijstalinea"/>
         <w:numPr>
           <w:ilvl w:val="1"/>
           <w:numId w:val="15"/>
@@ -819,34 +825,23 @@
       </w:r>
       <w:r>
         <w:tab/>
-        <w:t>Vraag</w:t>
-      </w:r>
-      <w:proofErr w:type="gramStart"/>
-      <w:r>
-        <w:t>:</w:t>
+        <w:t>Vraag:</w:t>
       </w:r>
       <w:r>
         <w:tab/>
       </w:r>
       <w:r>
         <w:tab/>
-        <w:t>Score</w:t>
-      </w:r>
-      <w:proofErr w:type="gramEnd"/>
-      <w:r>
-        <w:t>:</w:t>
-      </w:r>
-    </w:p>
-    <w:p>
-      <w:pPr>
-        <w:pStyle w:val="ListParagraph"/>
+        <w:t>Score:</w:t>
+      </w:r>
+    </w:p>
+    <w:p>
+      <w:pPr>
+        <w:pStyle w:val="Lijstalinea"/>
         <w:ind w:left="1440" w:firstLine="684"/>
       </w:pPr>
       <w:r>
-        <w:t xml:space="preserve">     </w:t>
-      </w:r>
-      <w:r>
-        <w:t>10</w:t>
+        <w:t xml:space="preserve">     10</w:t>
       </w:r>
       <w:r>
         <w:tab/>
@@ -868,6 +863,456 @@
       <w:pPr>
         <w:jc w:val="center"/>
       </w:pPr>
+    </w:p>
+    <w:p>
+      <w:pPr>
+        <w:rPr>
+          <w:b/>
+          <w:sz w:val="28"/>
+        </w:rPr>
+      </w:pPr>
+      <w:r>
+        <w:rPr>
+          <w:b/>
+          <w:sz w:val="28"/>
+        </w:rPr>
+        <w:br w:type="page"/>
+      </w:r>
+    </w:p>
+    <w:p>
+      <w:pPr>
+        <w:pStyle w:val="Kop2"/>
+      </w:pPr>
+      <w:r>
+        <w:lastRenderedPageBreak/>
+        <w:t>Spelmodi</w:t>
+      </w:r>
+    </w:p>
+    <w:p>
+      <w:pPr>
+        <w:pStyle w:val="Lijstalinea"/>
+        <w:numPr>
+          <w:ilvl w:val="0"/>
+          <w:numId w:val="11"/>
+        </w:numPr>
+        <w:jc w:val="both"/>
+      </w:pPr>
+      <w:r>
+        <w:t xml:space="preserve">Het systeem bepaalt iedere ronde willekeurig welke spelmodi gekozen wordt via een randomgenerator. De beschikbare spelmodi zijn Buzzer </w:t>
+      </w:r>
+      <w:r>
+        <w:t>(open vraag) of Meerkeuze vraag</w:t>
+      </w:r>
+      <w:r>
+        <w:t>.</w:t>
+      </w:r>
+    </w:p>
+    <w:p>
+      <w:pPr>
+        <w:pStyle w:val="Lijstalinea"/>
+        <w:numPr>
+          <w:ilvl w:val="0"/>
+          <w:numId w:val="11"/>
+        </w:numPr>
+        <w:jc w:val="both"/>
+        <w:rPr>
+          <w:b/>
+        </w:rPr>
+      </w:pPr>
+      <w:r>
+        <w:t>De quizmaster en de deelnemers krijgen op hun LCD scherm te zien welke spelmodi in die ronde van toepassing is.</w:t>
+      </w:r>
+    </w:p>
+    <w:p>
+      <w:pPr>
+        <w:pStyle w:val="Lijstalinea"/>
+        <w:jc w:val="both"/>
+        <w:rPr>
+          <w:b/>
+        </w:rPr>
+      </w:pPr>
+      <w:r>
+        <w:rPr>
+          <w:b/>
+        </w:rPr>
+        <w:t xml:space="preserve"> </w:t>
+      </w:r>
+    </w:p>
+    <w:p>
+      <w:pPr>
+        <w:rPr>
+          <w:b/>
+        </w:rPr>
+      </w:pPr>
+      <w:r>
+        <w:rPr>
+          <w:b/>
+        </w:rPr>
+        <w:t>Buzzer spelmodus</w:t>
+      </w:r>
+    </w:p>
+    <w:p>
+      <w:pPr>
+        <w:pStyle w:val="Lijstalinea"/>
+        <w:numPr>
+          <w:ilvl w:val="0"/>
+          <w:numId w:val="1"/>
+        </w:numPr>
+        <w:jc w:val="both"/>
+      </w:pPr>
+      <w:r>
+        <w:t>Op het moment dat de spelmodus</w:t>
+      </w:r>
+      <w:r>
+        <w:t xml:space="preserve"> “Buzzer” gekozen is, zal de quizmaster een open vraag stellen aan de deelnemers. De deelnemer die het eerste</w:t>
+      </w:r>
+      <w:r>
+        <w:t xml:space="preserve"> drukt op een van de vier knoppen mag het antwoord geven.</w:t>
+      </w:r>
+    </w:p>
+    <w:p>
+      <w:pPr>
+        <w:pStyle w:val="Lijstalinea"/>
+        <w:numPr>
+          <w:ilvl w:val="0"/>
+          <w:numId w:val="2"/>
+        </w:numPr>
+        <w:jc w:val="both"/>
+      </w:pPr>
+      <w:r>
+        <w:t>De buzzer en het groene LED lampje van de snelste drukker gaan aan. Vervolgens geeft de deelnemer het antwoord op de open vraag.</w:t>
+      </w:r>
+    </w:p>
+    <w:p>
+      <w:pPr>
+        <w:pStyle w:val="Lijstalinea"/>
+        <w:numPr>
+          <w:ilvl w:val="0"/>
+          <w:numId w:val="2"/>
+        </w:numPr>
+        <w:jc w:val="both"/>
+      </w:pPr>
+      <w:r>
+        <w:t xml:space="preserve">Indien </w:t>
+      </w:r>
+      <w:r>
+        <w:t>het antwoord correct is kent de quizmaster het aantal punten toe.</w:t>
+      </w:r>
+      <w:r>
+        <w:t xml:space="preserve"> (2, 4, 8 of 10 punten.</w:t>
+      </w:r>
+    </w:p>
+    <w:p>
+      <w:pPr>
+        <w:pStyle w:val="Lijstalinea"/>
+        <w:numPr>
+          <w:ilvl w:val="0"/>
+          <w:numId w:val="2"/>
+        </w:numPr>
+        <w:jc w:val="both"/>
+      </w:pPr>
+      <w:r>
+        <w:t>Is</w:t>
+      </w:r>
+      <w:r>
+        <w:t xml:space="preserve"> het antwoord fout</w:t>
+      </w:r>
+      <w:r>
+        <w:t>,</w:t>
+      </w:r>
+      <w:r>
+        <w:t xml:space="preserve"> krijgt die deelnemer twee punten aftrek</w:t>
+      </w:r>
+      <w:r>
+        <w:t xml:space="preserve"> en zal de eerstvolgende speler die het snelst gedrukt heeft de beurt krijgen. Dit herhaald zich totdat iemand het goede antwoord geeft of totdat iedereen aan de beurt is geweest.</w:t>
+      </w:r>
+    </w:p>
+    <w:p>
+      <w:pPr>
+        <w:pStyle w:val="Lijstalinea"/>
+        <w:ind w:left="1440"/>
+        <w:jc w:val="both"/>
+      </w:pPr>
+    </w:p>
+    <w:p>
+      <w:pPr>
+        <w:jc w:val="both"/>
+        <w:rPr>
+          <w:b/>
+        </w:rPr>
+      </w:pPr>
+      <w:r>
+        <w:rPr>
+          <w:b/>
+        </w:rPr>
+        <w:t>Meerkeuze</w:t>
+      </w:r>
+      <w:r>
+        <w:rPr>
+          <w:b/>
+        </w:rPr>
+        <w:t xml:space="preserve"> spelmodus</w:t>
+      </w:r>
+    </w:p>
+    <w:p>
+      <w:pPr>
+        <w:pStyle w:val="Lijstalinea"/>
+        <w:numPr>
+          <w:ilvl w:val="0"/>
+          <w:numId w:val="5"/>
+        </w:numPr>
+        <w:jc w:val="both"/>
+      </w:pPr>
+      <w:r>
+        <w:t xml:space="preserve">Als de spelmodus “meerkeuze” is, zal de quizmaster een gesloten vraag stellen en hij leest de antwoorden voor. (A t/m D, of juist/onjuist). </w:t>
+      </w:r>
+    </w:p>
+    <w:p>
+      <w:pPr>
+        <w:pStyle w:val="Lijstalinea"/>
+        <w:numPr>
+          <w:ilvl w:val="1"/>
+          <w:numId w:val="6"/>
+        </w:numPr>
+        <w:jc w:val="both"/>
+      </w:pPr>
+      <w:r>
+        <w:t xml:space="preserve">De quizmaster drukt </w:t>
+      </w:r>
+      <w:r>
+        <w:t xml:space="preserve">het goede antwoord in en het aantal punten voor deze vraag. </w:t>
+      </w:r>
+      <w:r>
+        <w:t>(2, 4, 8 of 10 punten)</w:t>
+      </w:r>
+    </w:p>
+    <w:p>
+      <w:pPr>
+        <w:pStyle w:val="Lijstalinea"/>
+        <w:numPr>
+          <w:ilvl w:val="1"/>
+          <w:numId w:val="7"/>
+        </w:numPr>
+        <w:jc w:val="both"/>
+      </w:pPr>
+      <w:r>
+        <w:t>Vervolgens beginnen de 10 seconden af te tellen</w:t>
+      </w:r>
+      <w:r>
+        <w:t xml:space="preserve">. </w:t>
+      </w:r>
+      <w:r>
+        <w:t xml:space="preserve">De quizmaster herhaald de antwoorden nogmaals. </w:t>
+      </w:r>
+      <w:r>
+        <w:t xml:space="preserve">De deelnemers drukken binnen </w:t>
+      </w:r>
+      <w:r>
+        <w:t>deze 10 seconden</w:t>
+      </w:r>
+      <w:r>
+        <w:t xml:space="preserve"> hun antwoord in</w:t>
+      </w:r>
+      <w:r>
+        <w:t xml:space="preserve">. </w:t>
+      </w:r>
+    </w:p>
+    <w:p>
+      <w:pPr>
+        <w:pStyle w:val="Lijstalinea"/>
+        <w:numPr>
+          <w:ilvl w:val="1"/>
+          <w:numId w:val="8"/>
+        </w:numPr>
+        <w:jc w:val="both"/>
+      </w:pPr>
+      <w:r>
+        <w:t>De speler die</w:t>
+      </w:r>
+      <w:r>
+        <w:t xml:space="preserve"> als eerste op de correcte knop</w:t>
+      </w:r>
+      <w:r>
+        <w:t xml:space="preserve"> heeft ge</w:t>
+      </w:r>
+      <w:r>
+        <w:t>drukt wint de ronde en krijgt het aantal punten.</w:t>
+      </w:r>
+      <w:r>
+        <w:t xml:space="preserve"> Het groene LED lampje en de buzzer van deze speler gaan aan.</w:t>
+      </w:r>
+    </w:p>
+    <w:p>
+      <w:pPr>
+        <w:pStyle w:val="Lijstalinea"/>
+        <w:numPr>
+          <w:ilvl w:val="1"/>
+          <w:numId w:val="8"/>
+        </w:numPr>
+        <w:jc w:val="both"/>
+      </w:pPr>
+      <w:r>
+        <w:t>Er worden in geen enkele meerkeuze scenario punten afgetrokken van deelnemers.</w:t>
+      </w:r>
+    </w:p>
+    <w:p>
+      <w:pPr>
+        <w:jc w:val="both"/>
+        <w:rPr>
+          <w:b/>
+        </w:rPr>
+      </w:pPr>
+    </w:p>
+    <w:p>
+      <w:pPr>
+        <w:rPr>
+          <w:b/>
+        </w:rPr>
+      </w:pPr>
+      <w:r>
+        <w:rPr>
+          <w:b/>
+        </w:rPr>
+        <w:br w:type="page"/>
+      </w:r>
+    </w:p>
+    <w:p>
+      <w:pPr>
+        <w:jc w:val="both"/>
+        <w:rPr>
+          <w:b/>
+        </w:rPr>
+      </w:pPr>
+      <w:r>
+        <w:rPr>
+          <w:b/>
+        </w:rPr>
+        <w:lastRenderedPageBreak/>
+        <w:t>Start</w:t>
+      </w:r>
+      <w:r>
+        <w:rPr>
+          <w:b/>
+        </w:rPr>
+        <w:t xml:space="preserve"> en einde spel</w:t>
+      </w:r>
+    </w:p>
+    <w:p>
+      <w:pPr>
+        <w:pStyle w:val="Lijstalinea"/>
+        <w:numPr>
+          <w:ilvl w:val="0"/>
+          <w:numId w:val="5"/>
+        </w:numPr>
+        <w:jc w:val="both"/>
+        <w:rPr>
+          <w:b/>
+        </w:rPr>
+      </w:pPr>
+      <w:r>
+        <w:t>Het spel begint als de qui</w:t>
+      </w:r>
+      <w:r>
+        <w:t>zmaster op de eerste knop drukt.</w:t>
+      </w:r>
+    </w:p>
+    <w:p>
+      <w:pPr>
+        <w:pStyle w:val="Lijstalinea"/>
+        <w:jc w:val="both"/>
+      </w:pPr>
+      <w:r>
+        <w:t>De quizmaster moet aangeven hoeveel vragen er gesteld gaan worden.</w:t>
+      </w:r>
+    </w:p>
+    <w:p>
+      <w:pPr>
+        <w:pStyle w:val="Lijstalinea"/>
+        <w:jc w:val="both"/>
+        <w:rPr>
+          <w:b/>
+        </w:rPr>
+      </w:pPr>
+      <w:r>
+        <w:t>Vervolgens begint de eerste ronde.</w:t>
+      </w:r>
+    </w:p>
+    <w:p>
+      <w:pPr>
+        <w:pStyle w:val="Lijstalinea"/>
+        <w:numPr>
+          <w:ilvl w:val="0"/>
+          <w:numId w:val="5"/>
+        </w:numPr>
+        <w:jc w:val="both"/>
+      </w:pPr>
+      <w:r>
+        <w:t xml:space="preserve">Als de punten zijn toegekend aan de winnaar van de ronde moet de ronde beëindigt worden door de quizmaster. </w:t>
+      </w:r>
+    </w:p>
+    <w:p>
+      <w:pPr>
+        <w:pStyle w:val="Lijstalinea"/>
+        <w:numPr>
+          <w:ilvl w:val="1"/>
+          <w:numId w:val="9"/>
+        </w:numPr>
+        <w:jc w:val="both"/>
+      </w:pPr>
+      <w:r>
+        <w:t xml:space="preserve">Een ronde wordt beëindigt wanneer de quizmaster op de eerste knop drukt. </w:t>
+      </w:r>
+      <w:r>
+        <w:t xml:space="preserve">Vervolgens begint een nieuwe ronde. </w:t>
+      </w:r>
+    </w:p>
+    <w:p>
+      <w:pPr>
+        <w:pStyle w:val="Lijstalinea"/>
+        <w:numPr>
+          <w:ilvl w:val="1"/>
+          <w:numId w:val="9"/>
+        </w:numPr>
+        <w:jc w:val="both"/>
+      </w:pPr>
+      <w:r>
+        <w:t xml:space="preserve">Als de quizmaster op de tweede knop drukt word het </w:t>
+      </w:r>
+      <w:r>
+        <w:t xml:space="preserve">hele </w:t>
+      </w:r>
+      <w:r>
+        <w:t>spel beëindigt</w:t>
+      </w:r>
+      <w:r>
+        <w:t xml:space="preserve"> en begint geen nieuwe ronde</w:t>
+      </w:r>
+    </w:p>
+    <w:p>
+      <w:pPr>
+        <w:pStyle w:val="Lijstalinea"/>
+        <w:numPr>
+          <w:ilvl w:val="0"/>
+          <w:numId w:val="5"/>
+        </w:numPr>
+        <w:jc w:val="both"/>
+      </w:pPr>
+      <w:r>
+        <w:t>Als het spel is afgelopen word op ieder scherm de winnaar weergeven en het aantal pun</w:t>
+      </w:r>
+      <w:r>
+        <w:t>ten waarmee deze gewonnen heeft.</w:t>
+      </w:r>
+    </w:p>
+    <w:p>
+      <w:r>
+        <w:br w:type="page"/>
+      </w:r>
+    </w:p>
+    <w:p>
+      <w:pPr>
+        <w:jc w:val="both"/>
+      </w:pPr>
       <w:r>
         <w:rPr>
           <w:noProof/>
@@ -875,7 +1320,7 @@
         </w:rPr>
         <w:lastRenderedPageBreak/>
         <w:drawing>
-          <wp:inline distT="0" distB="0" distL="0" distR="0">
+          <wp:inline distT="0" distB="0" distL="0" distR="0" wp14:anchorId="401DD041" wp14:editId="52CB19AA">
             <wp:extent cx="5143327" cy="7689478"/>
             <wp:effectExtent l="0" t="0" r="635" b="6985"/>
             <wp:docPr id="1" name="Picture 1"/>
@@ -916,461 +1361,73 @@
           </wp:inline>
         </w:drawing>
       </w:r>
+    </w:p>
+    <w:p>
+      <w:r>
+        <w:br w:type="page"/>
+      </w:r>
+    </w:p>
+    <w:p>
+      <w:pPr>
+        <w:jc w:val="both"/>
+      </w:pPr>
+      <w:r>
+        <w:rPr>
+          <w:noProof/>
+          <w:lang w:eastAsia="nl-NL"/>
+        </w:rPr>
+        <w:lastRenderedPageBreak/>
+        <w:drawing>
+          <wp:inline distT="0" distB="0" distL="0" distR="0">
+            <wp:extent cx="5760720" cy="6643213"/>
+            <wp:effectExtent l="0" t="0" r="0" b="5715"/>
+            <wp:docPr id="2" name="Afbeelding 2" descr="C:\Users\Camiel\Documents\GitHub\Casus-blok-2\mockup spelers.png"/>
+            <wp:cNvGraphicFramePr>
+              <a:graphicFrameLocks xmlns:a="http://schemas.openxmlformats.org/drawingml/2006/main" noChangeAspect="1"/>
+            </wp:cNvGraphicFramePr>
+            <a:graphic xmlns:a="http://schemas.openxmlformats.org/drawingml/2006/main">
+              <a:graphicData uri="http://schemas.openxmlformats.org/drawingml/2006/picture">
+                <pic:pic xmlns:pic="http://schemas.openxmlformats.org/drawingml/2006/picture">
+                  <pic:nvPicPr>
+                    <pic:cNvPr id="0" name="Picture 1" descr="C:\Users\Camiel\Documents\GitHub\Casus-blok-2\mockup spelers.png"/>
+                    <pic:cNvPicPr>
+                      <a:picLocks noChangeAspect="1" noChangeArrowheads="1"/>
+                    </pic:cNvPicPr>
+                  </pic:nvPicPr>
+                  <pic:blipFill>
+                    <a:blip r:embed="rId6">
+                      <a:extLst>
+                        <a:ext uri="{28A0092B-C50C-407E-A947-70E740481C1C}">
+                          <a14:useLocalDpi xmlns:a14="http://schemas.microsoft.com/office/drawing/2010/main" val="0"/>
+                        </a:ext>
+                      </a:extLst>
+                    </a:blip>
+                    <a:srcRect/>
+                    <a:stretch>
+                      <a:fillRect/>
+                    </a:stretch>
+                  </pic:blipFill>
+                  <pic:spPr bwMode="auto">
+                    <a:xfrm>
+                      <a:off x="0" y="0"/>
+                      <a:ext cx="5760720" cy="6643213"/>
+                    </a:xfrm>
+                    <a:prstGeom prst="rect">
+                      <a:avLst/>
+                    </a:prstGeom>
+                    <a:noFill/>
+                    <a:ln>
+                      <a:noFill/>
+                    </a:ln>
+                  </pic:spPr>
+                </pic:pic>
+              </a:graphicData>
+            </a:graphic>
+          </wp:inline>
+        </w:drawing>
+      </w:r>
       <w:bookmarkStart w:id="2" w:name="_GoBack"/>
       <w:bookmarkEnd w:id="2"/>
-    </w:p>
-    <w:p>
-      <w:pPr>
-        <w:rPr>
-          <w:b/>
-          <w:sz w:val="28"/>
-        </w:rPr>
-      </w:pPr>
-      <w:r>
-        <w:rPr>
-          <w:b/>
-          <w:sz w:val="28"/>
-        </w:rPr>
-        <w:br w:type="page"/>
-      </w:r>
-    </w:p>
-    <w:p>
-      <w:pPr>
-        <w:pStyle w:val="Heading2"/>
-      </w:pPr>
-      <w:r>
-        <w:lastRenderedPageBreak/>
-        <w:t>Spelmodi</w:t>
-      </w:r>
-    </w:p>
-    <w:p>
-      <w:pPr>
-        <w:pStyle w:val="ListParagraph"/>
-        <w:numPr>
-          <w:ilvl w:val="0"/>
-          <w:numId w:val="11"/>
-        </w:numPr>
-        <w:jc w:val="both"/>
-      </w:pPr>
-      <w:r>
-        <w:t xml:space="preserve">Het systeem bepaalt iedere ronde willekeurig welke spelmodi gekozen wordt via een randomgenerator. De beschikbare spelmodi zijn Buzzer </w:t>
-      </w:r>
-      <w:r>
-        <w:t>(open vraag) of Meerkeuze vraag</w:t>
-      </w:r>
-      <w:r>
-        <w:t>.</w:t>
-      </w:r>
-    </w:p>
-    <w:p>
-      <w:pPr>
-        <w:pStyle w:val="ListParagraph"/>
-        <w:numPr>
-          <w:ilvl w:val="0"/>
-          <w:numId w:val="11"/>
-        </w:numPr>
-        <w:jc w:val="both"/>
-        <w:rPr>
-          <w:b/>
-        </w:rPr>
-      </w:pPr>
-      <w:r>
-        <w:t>De quizmaster en de deelnemers krijgen op hun LCD scherm te zien welke spelmodi in die ronde van toepassing is.</w:t>
-      </w:r>
-    </w:p>
-    <w:p>
-      <w:pPr>
-        <w:pStyle w:val="ListParagraph"/>
-        <w:jc w:val="both"/>
-        <w:rPr>
-          <w:b/>
-        </w:rPr>
-      </w:pPr>
-      <w:r>
-        <w:rPr>
-          <w:b/>
-        </w:rPr>
-        <w:t xml:space="preserve"> </w:t>
-      </w:r>
-    </w:p>
-    <w:p>
-      <w:pPr>
-        <w:rPr>
-          <w:b/>
-        </w:rPr>
-      </w:pPr>
-      <w:r>
-        <w:rPr>
-          <w:b/>
-        </w:rPr>
-        <w:t>Buzzer spelmodus</w:t>
-      </w:r>
-    </w:p>
-    <w:p>
-      <w:pPr>
-        <w:pStyle w:val="ListParagraph"/>
-        <w:numPr>
-          <w:ilvl w:val="0"/>
-          <w:numId w:val="1"/>
-        </w:numPr>
-        <w:jc w:val="both"/>
-      </w:pPr>
-      <w:r>
-        <w:t>Op het moment dat de spelmodus</w:t>
-      </w:r>
-      <w:r>
-        <w:t xml:space="preserve"> “Buzzer” gekozen is, zal de quizmaster een open vraag stellen aan de deelnemers. De deelnemer die het eerste</w:t>
-      </w:r>
-      <w:r>
-        <w:t xml:space="preserve"> drukt op een van de vier knoppen mag het antwoord geven.</w:t>
-      </w:r>
-    </w:p>
-    <w:p>
-      <w:pPr>
-        <w:pStyle w:val="ListParagraph"/>
-        <w:numPr>
-          <w:ilvl w:val="0"/>
-          <w:numId w:val="2"/>
-        </w:numPr>
-        <w:jc w:val="both"/>
-      </w:pPr>
-      <w:r>
-        <w:t>De buzzer en het groene LED lampje van de snelste drukker gaan aan. Vervolgens geeft de deelnemer het antwoord op de open vraag.</w:t>
-      </w:r>
-    </w:p>
-    <w:p>
-      <w:pPr>
-        <w:pStyle w:val="ListParagraph"/>
-        <w:numPr>
-          <w:ilvl w:val="0"/>
-          <w:numId w:val="2"/>
-        </w:numPr>
-        <w:jc w:val="both"/>
-      </w:pPr>
-      <w:r>
-        <w:t xml:space="preserve">Indien </w:t>
-      </w:r>
-      <w:r>
-        <w:t>het antwoord correct is kent de quizmaster het aantal punten toe.</w:t>
-      </w:r>
-      <w:r>
-        <w:t xml:space="preserve"> (2, 4, 8 of 10 punten.</w:t>
-      </w:r>
-    </w:p>
-    <w:p>
-      <w:pPr>
-        <w:pStyle w:val="ListParagraph"/>
-        <w:numPr>
-          <w:ilvl w:val="0"/>
-          <w:numId w:val="2"/>
-        </w:numPr>
-        <w:jc w:val="both"/>
-      </w:pPr>
-      <w:r>
-        <w:t>Is</w:t>
-      </w:r>
-      <w:r>
-        <w:t xml:space="preserve"> het antwoord fout</w:t>
-      </w:r>
-      <w:r>
-        <w:t>,</w:t>
-      </w:r>
-      <w:r>
-        <w:t xml:space="preserve"> krijgt die deelnemer twee punten aftrek</w:t>
-      </w:r>
-      <w:r>
-        <w:t xml:space="preserve"> en zal de eerstvolgende speler die het snelst gedrukt heeft de beurt krijgen. Dit herhaald zich totdat iemand het goede antwoord geeft of totdat iedereen aan de beurt is geweest.</w:t>
-      </w:r>
-    </w:p>
-    <w:p>
-      <w:pPr>
-        <w:pStyle w:val="ListParagraph"/>
-        <w:ind w:left="1440"/>
-        <w:jc w:val="both"/>
-      </w:pPr>
-    </w:p>
-    <w:p>
-      <w:pPr>
-        <w:jc w:val="both"/>
-        <w:rPr>
-          <w:b/>
-        </w:rPr>
-      </w:pPr>
-      <w:r>
-        <w:rPr>
-          <w:b/>
-        </w:rPr>
-        <w:t>Meerkeuze</w:t>
-      </w:r>
-      <w:r>
-        <w:rPr>
-          <w:b/>
-        </w:rPr>
-        <w:t xml:space="preserve"> spelmodus</w:t>
-      </w:r>
-    </w:p>
-    <w:p>
-      <w:pPr>
-        <w:pStyle w:val="ListParagraph"/>
-        <w:numPr>
-          <w:ilvl w:val="0"/>
-          <w:numId w:val="5"/>
-        </w:numPr>
-        <w:jc w:val="both"/>
-      </w:pPr>
-      <w:r>
-        <w:t xml:space="preserve">Als de spelmodus “meerkeuze” is, zal de quizmaster een gesloten vraag stellen en hij leest de antwoorden voor. (A t/m D, of juist/onjuist). </w:t>
-      </w:r>
-    </w:p>
-    <w:p>
-      <w:pPr>
-        <w:pStyle w:val="ListParagraph"/>
-        <w:numPr>
-          <w:ilvl w:val="1"/>
-          <w:numId w:val="6"/>
-        </w:numPr>
-        <w:jc w:val="both"/>
-      </w:pPr>
-      <w:r>
-        <w:t xml:space="preserve">De quizmaster drukt </w:t>
-      </w:r>
-      <w:r>
-        <w:t xml:space="preserve">het goede antwoord in en het aantal punten voor deze vraag. </w:t>
-      </w:r>
-      <w:r>
-        <w:t>(2, 4, 8 of 10 punten)</w:t>
-      </w:r>
-    </w:p>
-    <w:p>
-      <w:pPr>
-        <w:pStyle w:val="ListParagraph"/>
-        <w:numPr>
-          <w:ilvl w:val="1"/>
-          <w:numId w:val="7"/>
-        </w:numPr>
-        <w:jc w:val="both"/>
-      </w:pPr>
-      <w:r>
-        <w:t>Vervolgens beginnen de 10 seconden af te tellen</w:t>
-      </w:r>
-      <w:r>
-        <w:t xml:space="preserve">. </w:t>
-      </w:r>
-      <w:r>
-        <w:t xml:space="preserve">De quizmaster herhaald de antwoorden </w:t>
-      </w:r>
-      <w:proofErr w:type="gramStart"/>
-      <w:r>
-        <w:t>nogmaals</w:t>
-      </w:r>
-      <w:proofErr w:type="gramEnd"/>
-      <w:r>
-        <w:t xml:space="preserve">. </w:t>
-      </w:r>
-      <w:r>
-        <w:t xml:space="preserve">De deelnemers drukken binnen </w:t>
-      </w:r>
-      <w:r>
-        <w:t>deze 10 seconden</w:t>
-      </w:r>
-      <w:r>
-        <w:t xml:space="preserve"> hun antwoord in</w:t>
-      </w:r>
-      <w:r>
-        <w:t xml:space="preserve">. </w:t>
-      </w:r>
-    </w:p>
-    <w:p>
-      <w:pPr>
-        <w:pStyle w:val="ListParagraph"/>
-        <w:numPr>
-          <w:ilvl w:val="1"/>
-          <w:numId w:val="8"/>
-        </w:numPr>
-        <w:jc w:val="both"/>
-      </w:pPr>
-      <w:r>
-        <w:t>De speler die</w:t>
-      </w:r>
-      <w:r>
-        <w:t xml:space="preserve"> als eerste op de correcte knop</w:t>
-      </w:r>
-      <w:r>
-        <w:t xml:space="preserve"> heeft ge</w:t>
-      </w:r>
-      <w:r>
-        <w:t>drukt wint de ronde en krijgt het aantal punten.</w:t>
-      </w:r>
-      <w:r>
-        <w:t xml:space="preserve"> Het groene LED lampje en de buzzer van deze speler gaan aan.</w:t>
-      </w:r>
-    </w:p>
-    <w:p>
-      <w:pPr>
-        <w:pStyle w:val="ListParagraph"/>
-        <w:numPr>
-          <w:ilvl w:val="1"/>
-          <w:numId w:val="8"/>
-        </w:numPr>
-        <w:jc w:val="both"/>
-      </w:pPr>
-      <w:r>
-        <w:t>Er worden in geen enkele meerkeuze scenario punten afgetrokken van deelnemers.</w:t>
-      </w:r>
-    </w:p>
-    <w:p>
-      <w:pPr>
-        <w:jc w:val="both"/>
-        <w:rPr>
-          <w:b/>
-        </w:rPr>
-      </w:pPr>
-    </w:p>
-    <w:p>
-      <w:pPr>
-        <w:rPr>
-          <w:b/>
-        </w:rPr>
-      </w:pPr>
-      <w:r>
-        <w:rPr>
-          <w:b/>
-        </w:rPr>
-        <w:br w:type="page"/>
-      </w:r>
-    </w:p>
-    <w:p>
-      <w:pPr>
-        <w:jc w:val="both"/>
-        <w:rPr>
-          <w:b/>
-        </w:rPr>
-      </w:pPr>
-      <w:r>
-        <w:rPr>
-          <w:b/>
-        </w:rPr>
-        <w:lastRenderedPageBreak/>
-        <w:t>Start</w:t>
-      </w:r>
-      <w:r>
-        <w:rPr>
-          <w:b/>
-        </w:rPr>
-        <w:t xml:space="preserve"> en einde spel</w:t>
-      </w:r>
-    </w:p>
-    <w:p>
-      <w:pPr>
-        <w:pStyle w:val="ListParagraph"/>
-        <w:numPr>
-          <w:ilvl w:val="0"/>
-          <w:numId w:val="5"/>
-        </w:numPr>
-        <w:jc w:val="both"/>
-        <w:rPr>
-          <w:b/>
-        </w:rPr>
-      </w:pPr>
-      <w:r>
-        <w:t>Het spel begint als de qui</w:t>
-      </w:r>
-      <w:r>
-        <w:t>zmaster op de eerste knop drukt.</w:t>
-      </w:r>
-    </w:p>
-    <w:p>
-      <w:pPr>
-        <w:pStyle w:val="ListParagraph"/>
-        <w:jc w:val="both"/>
-      </w:pPr>
-      <w:r>
-        <w:t>De quizmaster moet aangeven hoeveel vragen er gesteld gaan worden.</w:t>
-      </w:r>
-    </w:p>
-    <w:p>
-      <w:pPr>
-        <w:pStyle w:val="ListParagraph"/>
-        <w:jc w:val="both"/>
-        <w:rPr>
-          <w:b/>
-        </w:rPr>
-      </w:pPr>
-      <w:r>
-        <w:t>Vervolgens begint de eerste ronde.</w:t>
-      </w:r>
-    </w:p>
-    <w:p>
-      <w:pPr>
-        <w:pStyle w:val="ListParagraph"/>
-        <w:numPr>
-          <w:ilvl w:val="0"/>
-          <w:numId w:val="5"/>
-        </w:numPr>
-        <w:jc w:val="both"/>
-      </w:pPr>
-      <w:r>
-        <w:t xml:space="preserve">Als de punten zijn toegekend aan de winnaar van de ronde moet de ronde beëindigt worden door de quizmaster. </w:t>
-      </w:r>
-    </w:p>
-    <w:p>
-      <w:pPr>
-        <w:pStyle w:val="ListParagraph"/>
-        <w:numPr>
-          <w:ilvl w:val="1"/>
-          <w:numId w:val="9"/>
-        </w:numPr>
-        <w:jc w:val="both"/>
-      </w:pPr>
-      <w:r>
-        <w:t xml:space="preserve">Een ronde wordt beëindigt wanneer de quizmaster op de eerste knop drukt. </w:t>
-      </w:r>
-      <w:r>
-        <w:t xml:space="preserve">Vervolgens begint een nieuwe ronde. </w:t>
-      </w:r>
-    </w:p>
-    <w:p>
-      <w:pPr>
-        <w:pStyle w:val="ListParagraph"/>
-        <w:numPr>
-          <w:ilvl w:val="1"/>
-          <w:numId w:val="9"/>
-        </w:numPr>
-        <w:jc w:val="both"/>
-      </w:pPr>
-      <w:r>
-        <w:t xml:space="preserve">Als de quizmaster op de tweede knop drukt word het </w:t>
-      </w:r>
-      <w:r>
-        <w:t xml:space="preserve">hele </w:t>
-      </w:r>
-      <w:r>
-        <w:t>spel beëindigt</w:t>
-      </w:r>
-      <w:r>
-        <w:t xml:space="preserve"> en begint geen nieuwe ronde</w:t>
-      </w:r>
-    </w:p>
-    <w:p>
-      <w:pPr>
-        <w:pStyle w:val="ListParagraph"/>
-        <w:numPr>
-          <w:ilvl w:val="0"/>
-          <w:numId w:val="5"/>
-        </w:numPr>
-        <w:jc w:val="both"/>
-      </w:pPr>
-      <w:r>
-        <w:t>Als het spel is afgelopen word op ieder scherm de winnaar weergeven en het aantal pun</w:t>
-      </w:r>
-      <w:r>
-        <w:t>ten waarmee deze gewonnen heeft.</w:t>
-      </w:r>
-    </w:p>
-    <w:p>
-      <w:pPr>
-        <w:jc w:val="both"/>
-      </w:pPr>
     </w:p>
     <w:sectPr>
       <w:pgSz w:w="11906" w:h="16838"/>
@@ -3490,7 +3547,7 @@
     <w:lsdException w:name="List Table 6 Colorful Accent 6" w:uiPriority="51"/>
     <w:lsdException w:name="List Table 7 Colorful Accent 6" w:uiPriority="52"/>
   </w:latentStyles>
-  <w:style w:type="paragraph" w:default="1" w:styleId="Normal">
+  <w:style w:type="paragraph" w:default="1" w:styleId="Standaard">
     <w:name w:val="Normal"/>
     <w:qFormat/>
     <w:rsid w:val="00B6345F"/>
@@ -3498,11 +3555,11 @@
       <w:sz w:val="24"/>
     </w:rPr>
   </w:style>
-  <w:style w:type="paragraph" w:styleId="Heading1">
+  <w:style w:type="paragraph" w:styleId="Kop1">
     <w:name w:val="heading 1"/>
-    <w:basedOn w:val="Normal"/>
-    <w:next w:val="Normal"/>
-    <w:link w:val="Heading1Char"/>
+    <w:basedOn w:val="Standaard"/>
+    <w:next w:val="Standaard"/>
+    <w:link w:val="Kop1Char"/>
     <w:uiPriority w:val="9"/>
     <w:qFormat/>
     <w:rsid w:val="0053609F"/>
@@ -3519,11 +3576,11 @@
       <w:szCs w:val="32"/>
     </w:rPr>
   </w:style>
-  <w:style w:type="paragraph" w:styleId="Heading2">
+  <w:style w:type="paragraph" w:styleId="Kop2">
     <w:name w:val="heading 2"/>
-    <w:basedOn w:val="Normal"/>
-    <w:next w:val="Normal"/>
-    <w:link w:val="Heading2Char"/>
+    <w:basedOn w:val="Standaard"/>
+    <w:next w:val="Standaard"/>
+    <w:link w:val="Kop2Char"/>
     <w:uiPriority w:val="9"/>
     <w:unhideWhenUsed/>
     <w:qFormat/>
@@ -3541,13 +3598,13 @@
       <w:szCs w:val="26"/>
     </w:rPr>
   </w:style>
-  <w:style w:type="character" w:default="1" w:styleId="DefaultParagraphFont">
+  <w:style w:type="character" w:default="1" w:styleId="Standaardalinea-lettertype">
     <w:name w:val="Default Paragraph Font"/>
     <w:uiPriority w:val="1"/>
     <w:semiHidden/>
     <w:unhideWhenUsed/>
   </w:style>
-  <w:style w:type="table" w:default="1" w:styleId="TableNormal">
+  <w:style w:type="table" w:default="1" w:styleId="Standaardtabel">
     <w:name w:val="Normal Table"/>
     <w:uiPriority w:val="99"/>
     <w:semiHidden/>
@@ -3562,17 +3619,17 @@
       </w:tblCellMar>
     </w:tblPr>
   </w:style>
-  <w:style w:type="numbering" w:default="1" w:styleId="NoList">
+  <w:style w:type="numbering" w:default="1" w:styleId="Geenlijst">
     <w:name w:val="No List"/>
     <w:uiPriority w:val="99"/>
     <w:semiHidden/>
     <w:unhideWhenUsed/>
   </w:style>
-  <w:style w:type="paragraph" w:styleId="Title">
+  <w:style w:type="paragraph" w:styleId="Titel">
     <w:name w:val="Title"/>
-    <w:basedOn w:val="Normal"/>
-    <w:next w:val="Normal"/>
-    <w:link w:val="TitleChar"/>
+    <w:basedOn w:val="Standaard"/>
+    <w:next w:val="Standaard"/>
+    <w:link w:val="TitelChar"/>
     <w:uiPriority w:val="10"/>
     <w:qFormat/>
     <w:rsid w:val="0053609F"/>
@@ -3588,10 +3645,10 @@
       <w:szCs w:val="56"/>
     </w:rPr>
   </w:style>
-  <w:style w:type="character" w:customStyle="1" w:styleId="TitleChar">
-    <w:name w:val="Title Char"/>
-    <w:basedOn w:val="DefaultParagraphFont"/>
-    <w:link w:val="Title"/>
+  <w:style w:type="character" w:customStyle="1" w:styleId="TitelChar">
+    <w:name w:val="Titel Char"/>
+    <w:basedOn w:val="Standaardalinea-lettertype"/>
+    <w:link w:val="Titel"/>
     <w:uiPriority w:val="10"/>
     <w:rsid w:val="0053609F"/>
     <w:rPr>
@@ -3602,10 +3659,10 @@
       <w:szCs w:val="56"/>
     </w:rPr>
   </w:style>
-  <w:style w:type="character" w:customStyle="1" w:styleId="Heading1Char">
-    <w:name w:val="Heading 1 Char"/>
-    <w:basedOn w:val="DefaultParagraphFont"/>
-    <w:link w:val="Heading1"/>
+  <w:style w:type="character" w:customStyle="1" w:styleId="Kop1Char">
+    <w:name w:val="Kop 1 Char"/>
+    <w:basedOn w:val="Standaardalinea-lettertype"/>
+    <w:link w:val="Kop1"/>
     <w:uiPriority w:val="9"/>
     <w:rsid w:val="0053609F"/>
     <w:rPr>
@@ -3615,9 +3672,9 @@
       <w:szCs w:val="32"/>
     </w:rPr>
   </w:style>
-  <w:style w:type="paragraph" w:styleId="ListParagraph">
+  <w:style w:type="paragraph" w:styleId="Lijstalinea">
     <w:name w:val="List Paragraph"/>
-    <w:basedOn w:val="Normal"/>
+    <w:basedOn w:val="Standaard"/>
     <w:uiPriority w:val="34"/>
     <w:qFormat/>
     <w:rsid w:val="0053609F"/>
@@ -3626,10 +3683,10 @@
       <w:contextualSpacing/>
     </w:pPr>
   </w:style>
-  <w:style w:type="character" w:customStyle="1" w:styleId="Heading2Char">
-    <w:name w:val="Heading 2 Char"/>
-    <w:basedOn w:val="DefaultParagraphFont"/>
-    <w:link w:val="Heading2"/>
+  <w:style w:type="character" w:customStyle="1" w:styleId="Kop2Char">
+    <w:name w:val="Kop 2 Char"/>
+    <w:basedOn w:val="Standaardalinea-lettertype"/>
+    <w:link w:val="Kop2"/>
     <w:uiPriority w:val="9"/>
     <w:rsid w:val="001E6321"/>
     <w:rPr>

</xml_diff>